<commit_message>
jar file and Specification update
</commit_message>
<xml_diff>
--- a/Specification.docx
+++ b/Specification.docx
@@ -826,16 +826,7 @@
           <w:rFonts w:ascii="Arial" w:eastAsia="Times New Roman" w:hAnsi="Arial" w:cs="Arial"/>
           <w:lang w:eastAsia="en-GB"/>
         </w:rPr>
-        <w:t xml:space="preserve"> each lin</w:t>
-      </w:r>
-      <w:bookmarkStart w:id="0" w:name="_GoBack"/>
-      <w:bookmarkEnd w:id="0"/>
-      <w:r>
-        <w:rPr>
-          <w:rFonts w:ascii="Arial" w:eastAsia="Times New Roman" w:hAnsi="Arial" w:cs="Arial"/>
-          <w:lang w:eastAsia="en-GB"/>
-        </w:rPr>
-        <w:t>e of the input file, the code</w:t>
+        <w:t xml:space="preserve"> each line of the input file, the code</w:t>
       </w:r>
       <w:r>
         <w:rPr>
@@ -1092,6 +1083,262 @@
           <w:lang w:eastAsia="en-GB"/>
         </w:rPr>
       </w:pPr>
+      <w:r>
+        <w:rPr>
+          <w:rFonts w:ascii="Arial" w:eastAsia="Times New Roman" w:hAnsi="Arial" w:cs="Arial"/>
+          <w:b/>
+          <w:bCs/>
+          <w:color w:val="222222"/>
+          <w:shd w:val="clear" w:color="auto" w:fill="FFFFFF"/>
+          <w:lang w:eastAsia="en-GB"/>
+        </w:rPr>
+        <w:t>Structure</w:t>
+      </w:r>
+    </w:p>
+    <w:p>
+      <w:pPr>
+        <w:spacing w:after="0" w:line="240" w:lineRule="auto"/>
+        <w:jc w:val="both"/>
+        <w:rPr>
+          <w:rFonts w:ascii="Arial" w:eastAsia="Times New Roman" w:hAnsi="Arial" w:cs="Arial"/>
+          <w:b/>
+          <w:bCs/>
+          <w:color w:val="222222"/>
+          <w:shd w:val="clear" w:color="auto" w:fill="FFFFFF"/>
+          <w:lang w:eastAsia="en-GB"/>
+        </w:rPr>
+      </w:pPr>
+    </w:p>
+    <w:p>
+      <w:pPr>
+        <w:spacing w:after="0" w:line="240" w:lineRule="auto"/>
+        <w:jc w:val="both"/>
+        <w:rPr>
+          <w:rFonts w:ascii="Arial" w:eastAsia="Times New Roman" w:hAnsi="Arial" w:cs="Arial"/>
+          <w:bCs/>
+          <w:color w:val="222222"/>
+          <w:shd w:val="clear" w:color="auto" w:fill="FFFFFF"/>
+          <w:lang w:eastAsia="en-GB"/>
+        </w:rPr>
+      </w:pPr>
+      <w:r>
+        <w:rPr>
+          <w:rFonts w:ascii="Arial" w:eastAsia="Times New Roman" w:hAnsi="Arial" w:cs="Arial"/>
+          <w:bCs/>
+          <w:color w:val="222222"/>
+          <w:shd w:val="clear" w:color="auto" w:fill="FFFFFF"/>
+          <w:lang w:eastAsia="en-GB"/>
+        </w:rPr>
+        <w:t>Challenge</w:t>
+      </w:r>
+    </w:p>
+    <w:p>
+      <w:pPr>
+        <w:spacing w:after="0" w:line="240" w:lineRule="auto"/>
+        <w:jc w:val="both"/>
+        <w:rPr>
+          <w:rFonts w:ascii="Arial" w:eastAsia="Times New Roman" w:hAnsi="Arial" w:cs="Arial"/>
+          <w:bCs/>
+          <w:color w:val="222222"/>
+          <w:shd w:val="clear" w:color="auto" w:fill="FFFFFF"/>
+          <w:lang w:eastAsia="en-GB"/>
+        </w:rPr>
+      </w:pPr>
+      <w:r>
+        <w:rPr>
+          <w:rFonts w:ascii="Arial" w:eastAsia="Times New Roman" w:hAnsi="Arial" w:cs="Arial"/>
+          <w:bCs/>
+          <w:color w:val="222222"/>
+          <w:shd w:val="clear" w:color="auto" w:fill="FFFFFF"/>
+          <w:lang w:eastAsia="en-GB"/>
+        </w:rPr>
+        <w:tab/>
+      </w:r>
+      <w:proofErr w:type="spellStart"/>
+      <w:r>
+        <w:rPr>
+          <w:rFonts w:ascii="Arial" w:eastAsia="Times New Roman" w:hAnsi="Arial" w:cs="Arial"/>
+          <w:bCs/>
+          <w:color w:val="222222"/>
+          <w:shd w:val="clear" w:color="auto" w:fill="FFFFFF"/>
+          <w:lang w:eastAsia="en-GB"/>
+        </w:rPr>
+        <w:t>bold.challenge</w:t>
+      </w:r>
+      <w:proofErr w:type="spellEnd"/>
+      <w:r>
+        <w:rPr>
+          <w:rFonts w:ascii="Arial" w:eastAsia="Times New Roman" w:hAnsi="Arial" w:cs="Arial"/>
+          <w:bCs/>
+          <w:color w:val="222222"/>
+          <w:shd w:val="clear" w:color="auto" w:fill="FFFFFF"/>
+          <w:lang w:eastAsia="en-GB"/>
+        </w:rPr>
+        <w:t xml:space="preserve"> (package)</w:t>
+      </w:r>
+    </w:p>
+    <w:p>
+      <w:pPr>
+        <w:spacing w:after="0" w:line="240" w:lineRule="auto"/>
+        <w:jc w:val="both"/>
+        <w:rPr>
+          <w:rFonts w:ascii="Arial" w:eastAsia="Times New Roman" w:hAnsi="Arial" w:cs="Arial"/>
+          <w:bCs/>
+          <w:color w:val="222222"/>
+          <w:shd w:val="clear" w:color="auto" w:fill="FFFFFF"/>
+          <w:lang w:eastAsia="en-GB"/>
+        </w:rPr>
+      </w:pPr>
+      <w:r>
+        <w:rPr>
+          <w:rFonts w:ascii="Arial" w:eastAsia="Times New Roman" w:hAnsi="Arial" w:cs="Arial"/>
+          <w:bCs/>
+          <w:color w:val="222222"/>
+          <w:shd w:val="clear" w:color="auto" w:fill="FFFFFF"/>
+          <w:lang w:eastAsia="en-GB"/>
+        </w:rPr>
+        <w:tab/>
+      </w:r>
+      <w:r>
+        <w:rPr>
+          <w:rFonts w:ascii="Arial" w:eastAsia="Times New Roman" w:hAnsi="Arial" w:cs="Arial"/>
+          <w:bCs/>
+          <w:color w:val="222222"/>
+          <w:shd w:val="clear" w:color="auto" w:fill="FFFFFF"/>
+          <w:lang w:eastAsia="en-GB"/>
+        </w:rPr>
+        <w:tab/>
+        <w:t>MainProcess.java</w:t>
+      </w:r>
+    </w:p>
+    <w:p>
+      <w:pPr>
+        <w:spacing w:after="0" w:line="240" w:lineRule="auto"/>
+        <w:jc w:val="both"/>
+        <w:rPr>
+          <w:rFonts w:ascii="Arial" w:eastAsia="Times New Roman" w:hAnsi="Arial" w:cs="Arial"/>
+          <w:bCs/>
+          <w:color w:val="222222"/>
+          <w:shd w:val="clear" w:color="auto" w:fill="FFFFFF"/>
+          <w:lang w:eastAsia="en-GB"/>
+        </w:rPr>
+      </w:pPr>
+      <w:r>
+        <w:rPr>
+          <w:rFonts w:ascii="Arial" w:eastAsia="Times New Roman" w:hAnsi="Arial" w:cs="Arial"/>
+          <w:bCs/>
+          <w:color w:val="222222"/>
+          <w:shd w:val="clear" w:color="auto" w:fill="FFFFFF"/>
+          <w:lang w:eastAsia="en-GB"/>
+        </w:rPr>
+        <w:tab/>
+      </w:r>
+      <w:r>
+        <w:rPr>
+          <w:rFonts w:ascii="Arial" w:eastAsia="Times New Roman" w:hAnsi="Arial" w:cs="Arial"/>
+          <w:bCs/>
+          <w:color w:val="222222"/>
+          <w:shd w:val="clear" w:color="auto" w:fill="FFFFFF"/>
+          <w:lang w:eastAsia="en-GB"/>
+        </w:rPr>
+        <w:tab/>
+        <w:t>ParsingThread.java</w:t>
+      </w:r>
+    </w:p>
+    <w:p>
+      <w:pPr>
+        <w:spacing w:after="0" w:line="240" w:lineRule="auto"/>
+        <w:jc w:val="both"/>
+        <w:rPr>
+          <w:rFonts w:ascii="Arial" w:eastAsia="Times New Roman" w:hAnsi="Arial" w:cs="Arial"/>
+          <w:bCs/>
+          <w:color w:val="222222"/>
+          <w:shd w:val="clear" w:color="auto" w:fill="FFFFFF"/>
+          <w:lang w:eastAsia="en-GB"/>
+        </w:rPr>
+      </w:pPr>
+      <w:r>
+        <w:rPr>
+          <w:rFonts w:ascii="Arial" w:eastAsia="Times New Roman" w:hAnsi="Arial" w:cs="Arial"/>
+          <w:bCs/>
+          <w:color w:val="222222"/>
+          <w:shd w:val="clear" w:color="auto" w:fill="FFFFFF"/>
+          <w:lang w:eastAsia="en-GB"/>
+        </w:rPr>
+        <w:tab/>
+      </w:r>
+      <w:proofErr w:type="spellStart"/>
+      <w:r>
+        <w:rPr>
+          <w:rFonts w:ascii="Arial" w:eastAsia="Times New Roman" w:hAnsi="Arial" w:cs="Arial"/>
+          <w:bCs/>
+          <w:color w:val="222222"/>
+          <w:shd w:val="clear" w:color="auto" w:fill="FFFFFF"/>
+          <w:lang w:eastAsia="en-GB"/>
+        </w:rPr>
+        <w:t>b</w:t>
+      </w:r>
+      <w:bookmarkStart w:id="0" w:name="_GoBack"/>
+      <w:bookmarkEnd w:id="0"/>
+      <w:r>
+        <w:rPr>
+          <w:rFonts w:ascii="Arial" w:eastAsia="Times New Roman" w:hAnsi="Arial" w:cs="Arial"/>
+          <w:bCs/>
+          <w:color w:val="222222"/>
+          <w:shd w:val="clear" w:color="auto" w:fill="FFFFFF"/>
+          <w:lang w:eastAsia="en-GB"/>
+        </w:rPr>
+        <w:t>old.challenge.Tests</w:t>
+      </w:r>
+      <w:proofErr w:type="spellEnd"/>
+    </w:p>
+    <w:p>
+      <w:pPr>
+        <w:spacing w:after="0" w:line="240" w:lineRule="auto"/>
+        <w:jc w:val="both"/>
+        <w:rPr>
+          <w:rFonts w:ascii="Arial" w:eastAsia="Times New Roman" w:hAnsi="Arial" w:cs="Arial"/>
+          <w:bCs/>
+          <w:color w:val="222222"/>
+          <w:shd w:val="clear" w:color="auto" w:fill="FFFFFF"/>
+          <w:lang w:eastAsia="en-GB"/>
+        </w:rPr>
+      </w:pPr>
+      <w:r>
+        <w:rPr>
+          <w:rFonts w:ascii="Arial" w:eastAsia="Times New Roman" w:hAnsi="Arial" w:cs="Arial"/>
+          <w:bCs/>
+          <w:color w:val="222222"/>
+          <w:shd w:val="clear" w:color="auto" w:fill="FFFFFF"/>
+          <w:lang w:eastAsia="en-GB"/>
+        </w:rPr>
+        <w:tab/>
+      </w:r>
+      <w:r>
+        <w:rPr>
+          <w:rFonts w:ascii="Arial" w:eastAsia="Times New Roman" w:hAnsi="Arial" w:cs="Arial"/>
+          <w:bCs/>
+          <w:color w:val="222222"/>
+          <w:shd w:val="clear" w:color="auto" w:fill="FFFFFF"/>
+          <w:lang w:eastAsia="en-GB"/>
+        </w:rPr>
+        <w:tab/>
+        <w:t>GeneralTests.java</w:t>
+      </w:r>
+    </w:p>
+    <w:p>
+      <w:pPr>
+        <w:spacing w:after="0" w:line="240" w:lineRule="auto"/>
+        <w:jc w:val="both"/>
+        <w:rPr>
+          <w:rFonts w:ascii="Arial" w:eastAsia="Times New Roman" w:hAnsi="Arial" w:cs="Arial"/>
+          <w:b/>
+          <w:bCs/>
+          <w:color w:val="222222"/>
+          <w:shd w:val="clear" w:color="auto" w:fill="FFFFFF"/>
+          <w:lang w:eastAsia="en-GB"/>
+        </w:rPr>
+      </w:pPr>
     </w:p>
     <w:p>
       <w:pPr>
@@ -1452,13 +1699,7 @@
               <w:rPr>
                 <w:rFonts w:ascii="Arial" w:hAnsi="Arial" w:cs="Arial"/>
               </w:rPr>
-              <w:t xml:space="preserve">255 </w:t>
-            </w:r>
-            <w:r>
-              <w:rPr>
-                <w:rFonts w:ascii="Arial" w:hAnsi="Arial" w:cs="Arial"/>
-              </w:rPr>
-              <w:t>milliseconds</w:t>
+              <w:t>255 milliseconds</w:t>
             </w:r>
           </w:p>
         </w:tc>
@@ -1496,25 +1737,7 @@
               <w:rPr>
                 <w:rFonts w:ascii="Arial" w:hAnsi="Arial" w:cs="Arial"/>
               </w:rPr>
-              <w:t>50.000 rows (</w:t>
-            </w:r>
-            <w:r>
-              <w:rPr>
-                <w:rFonts w:ascii="Arial" w:hAnsi="Arial" w:cs="Arial"/>
-              </w:rPr>
-              <w:t>2</w:t>
-            </w:r>
-            <w:r>
-              <w:rPr>
-                <w:rFonts w:ascii="Arial" w:hAnsi="Arial" w:cs="Arial"/>
-              </w:rPr>
-              <w:t>.5</w:t>
-            </w:r>
-            <w:r>
-              <w:rPr>
-                <w:rFonts w:ascii="Arial" w:hAnsi="Arial" w:cs="Arial"/>
-              </w:rPr>
-              <w:t>Mb)</w:t>
+              <w:t>50.000 rows (2.5Mb)</w:t>
             </w:r>
           </w:p>
         </w:tc>
@@ -1532,13 +1755,7 @@
               <w:rPr>
                 <w:rFonts w:ascii="Arial" w:hAnsi="Arial" w:cs="Arial"/>
               </w:rPr>
-              <w:t xml:space="preserve">756 </w:t>
-            </w:r>
-            <w:r>
-              <w:rPr>
-                <w:rFonts w:ascii="Arial" w:hAnsi="Arial" w:cs="Arial"/>
-              </w:rPr>
-              <w:t>milliseconds</w:t>
+              <w:t>756 milliseconds</w:t>
             </w:r>
           </w:p>
         </w:tc>
@@ -1576,13 +1793,7 @@
               <w:rPr>
                 <w:rFonts w:ascii="Arial" w:hAnsi="Arial" w:cs="Arial"/>
               </w:rPr>
-              <w:t>100.000 rows (4.09Mb</w:t>
-            </w:r>
-            <w:r>
-              <w:rPr>
-                <w:rFonts w:ascii="Arial" w:hAnsi="Arial" w:cs="Arial"/>
-              </w:rPr>
-              <w:t>)</w:t>
+              <w:t>100.000 rows (4.09Mb)</w:t>
             </w:r>
           </w:p>
         </w:tc>
@@ -1600,13 +1811,7 @@
               <w:rPr>
                 <w:rFonts w:ascii="Arial" w:hAnsi="Arial" w:cs="Arial"/>
               </w:rPr>
-              <w:t xml:space="preserve">1304 </w:t>
-            </w:r>
-            <w:r>
-              <w:rPr>
-                <w:rFonts w:ascii="Arial" w:hAnsi="Arial" w:cs="Arial"/>
-              </w:rPr>
-              <w:t>milliseconds</w:t>
+              <w:t>1304 milliseconds</w:t>
             </w:r>
           </w:p>
         </w:tc>
@@ -1644,37 +1849,7 @@
               <w:rPr>
                 <w:rFonts w:ascii="Arial" w:hAnsi="Arial" w:cs="Arial"/>
               </w:rPr>
-              <w:t>2</w:t>
-            </w:r>
-            <w:r>
-              <w:rPr>
-                <w:rFonts w:ascii="Arial" w:hAnsi="Arial" w:cs="Arial"/>
-              </w:rPr>
-              <w:t>00.000 rows (</w:t>
-            </w:r>
-            <w:r>
-              <w:rPr>
-                <w:rFonts w:ascii="Arial" w:hAnsi="Arial" w:cs="Arial"/>
-              </w:rPr>
-              <w:t>8</w:t>
-            </w:r>
-            <w:r>
-              <w:rPr>
-                <w:rFonts w:ascii="Arial" w:hAnsi="Arial" w:cs="Arial"/>
-              </w:rPr>
-              <w:t>.</w:t>
-            </w:r>
-            <w:r>
-              <w:rPr>
-                <w:rFonts w:ascii="Arial" w:hAnsi="Arial" w:cs="Arial"/>
-              </w:rPr>
-              <w:t>17</w:t>
-            </w:r>
-            <w:r>
-              <w:rPr>
-                <w:rFonts w:ascii="Arial" w:hAnsi="Arial" w:cs="Arial"/>
-              </w:rPr>
-              <w:t>Mb)</w:t>
+              <w:t>200.000 rows (8.17Mb)</w:t>
             </w:r>
           </w:p>
         </w:tc>
@@ -1754,13 +1929,7 @@
               <w:rPr>
                 <w:rFonts w:ascii="Arial" w:hAnsi="Arial" w:cs="Arial"/>
               </w:rPr>
-              <w:t xml:space="preserve">4747 </w:t>
-            </w:r>
-            <w:r>
-              <w:rPr>
-                <w:rFonts w:ascii="Arial" w:hAnsi="Arial" w:cs="Arial"/>
-              </w:rPr>
-              <w:t>milliseconds</w:t>
+              <w:t>4747 milliseconds</w:t>
             </w:r>
           </w:p>
         </w:tc>

</xml_diff>